<commit_message>
diagramas ejercicio 1 de xml
</commit_message>
<xml_diff>
--- a/Castro_Hidalgo_Miguel_LM_U1_T1.docx
+++ b/Castro_Hidalgo_Miguel_LM_U1_T1.docx
@@ -8,7 +8,7 @@
           <w:noProof/>
         </w:rPr>
         <w:drawing>
-          <wp:inline distT="0" distB="0" distL="0" distR="0" wp14:anchorId="181FBFC0" wp14:editId="6318C030">
+          <wp:inline distT="0" distB="0" distL="0" distR="0" wp14:anchorId="12B5B992" wp14:editId="7CEFB98A">
             <wp:extent cx="5400040" cy="3037840"/>
             <wp:effectExtent l="0" t="0" r="0" b="0"/>
             <wp:docPr id="1" name="Imagen 1"/>
@@ -56,7 +56,7 @@
           <w:noProof/>
         </w:rPr>
         <w:drawing>
-          <wp:inline distT="0" distB="0" distL="0" distR="0" wp14:anchorId="7AAE1B77" wp14:editId="052FBF29">
+          <wp:inline distT="0" distB="0" distL="0" distR="0" wp14:anchorId="2E147EA7" wp14:editId="09421A4C">
             <wp:extent cx="5400040" cy="3037840"/>
             <wp:effectExtent l="0" t="0" r="0" b="0"/>
             <wp:docPr id="2" name="Imagen 2"/>
@@ -105,7 +105,7 @@
         </w:rPr>
         <w:lastRenderedPageBreak/>
         <w:drawing>
-          <wp:inline distT="0" distB="0" distL="0" distR="0" wp14:anchorId="0C89CE15" wp14:editId="17EE59D3">
+          <wp:inline distT="0" distB="0" distL="0" distR="0" wp14:anchorId="7CDCCE64" wp14:editId="035EA887">
             <wp:extent cx="5400040" cy="3037840"/>
             <wp:effectExtent l="0" t="0" r="0" b="0"/>
             <wp:docPr id="3" name="Imagen 3"/>
@@ -147,7 +147,6 @@
         </w:drawing>
       </w:r>
     </w:p>
-    <w:p/>
     <w:sectPr>
       <w:headerReference w:type="default" r:id="rId9"/>
       <w:footerReference w:type="default" r:id="rId10"/>
@@ -192,7 +191,7 @@
       <w:pStyle w:val="Piedepgina"/>
     </w:pPr>
     <w:r>
-      <w:t>Miguel castro hidalgo</w:t>
+      <w:t>MIGUEL CASTRO HIDALGO 1DAW</w:t>
     </w:r>
   </w:p>
 </w:ftr>
@@ -230,7 +229,7 @@
       <w:pStyle w:val="Encabezado"/>
     </w:pPr>
     <w:r>
-      <w:t>Miguel castro hidalgo</w:t>
+      <w:t>MIGUEL CASTRO HIDALGO 1DAW</w:t>
     </w:r>
   </w:p>
 </w:hdr>
@@ -668,7 +667,7 @@
     <w:link w:val="EncabezadoCar"/>
     <w:uiPriority w:val="99"/>
     <w:unhideWhenUsed/>
-    <w:rsid w:val="009850EF"/>
+    <w:rsid w:val="00FB59A4"/>
     <w:pPr>
       <w:tabs>
         <w:tab w:val="center" w:pos="4252"/>
@@ -682,7 +681,7 @@
     <w:basedOn w:val="Fuentedeprrafopredeter"/>
     <w:link w:val="Encabezado"/>
     <w:uiPriority w:val="99"/>
-    <w:rsid w:val="009850EF"/>
+    <w:rsid w:val="00FB59A4"/>
   </w:style>
   <w:style w:type="paragraph" w:styleId="Piedepgina">
     <w:name w:val="footer"/>
@@ -690,7 +689,7 @@
     <w:link w:val="PiedepginaCar"/>
     <w:uiPriority w:val="99"/>
     <w:unhideWhenUsed/>
-    <w:rsid w:val="009850EF"/>
+    <w:rsid w:val="00FB59A4"/>
     <w:pPr>
       <w:tabs>
         <w:tab w:val="center" w:pos="4252"/>
@@ -704,7 +703,7 @@
     <w:basedOn w:val="Fuentedeprrafopredeter"/>
     <w:link w:val="Piedepgina"/>
     <w:uiPriority w:val="99"/>
-    <w:rsid w:val="009850EF"/>
+    <w:rsid w:val="00FB59A4"/>
   </w:style>
 </w:styles>
 </file>

</xml_diff>